<commit_message>
upload Business Case file
</commit_message>
<xml_diff>
--- a/RapidReg_BRD.docx
+++ b/RapidReg_BRD.docx
@@ -9014,7 +9014,25 @@
           <w:szCs w:val="20"/>
         </w:rPr>
         <w:lastRenderedPageBreak/>
-        <w:t>As you can see, POC1 reduces repetitive tasks and transforms the process into a semi-automated workflow. It requires only 3-4 user interactions (highlighted in green) where users need to click and edit data if it is inaccurate. This improvement reduces the overall processing time by approximately 40%, making the workflow more efficient.</w:t>
+        <w:t>As you can see, POC1 reduces repetitive tasks and transforms the process into a semi-automated workflow. It requires only 3-4 user interactions (highlighted in green) where users need to click and edit data if it is inaccurate. This improvement reduces the overall processing time by approximately 40%</w:t>
+      </w:r>
+      <w:r>
+        <w:rPr>
+          <w:rFonts w:ascii="Arial" w:hAnsi="Arial" w:cs="Arial"/>
+          <w:bCs/>
+          <w:sz w:val="20"/>
+          <w:szCs w:val="20"/>
+        </w:rPr>
+        <w:t xml:space="preserve"> in this registration process</w:t>
+      </w:r>
+      <w:r>
+        <w:rPr>
+          <w:rFonts w:ascii="Arial" w:hAnsi="Arial" w:cs="Arial"/>
+          <w:bCs/>
+          <w:sz w:val="20"/>
+          <w:szCs w:val="20"/>
+        </w:rPr>
+        <w:t>, making the workflow more efficient.</w:t>
       </w:r>
     </w:p>
     <w:p>

</xml_diff>